<commit_message>
finished simulated annealing algorithm
</commit_message>
<xml_diff>
--- a/Programming01/Soutonglang_Tania_CS581_Programming01.docx
+++ b/Programming01/Soutonglang_Tania_CS581_Programming01.docx
@@ -516,25 +516,7 @@
           <w:szCs w:val="24"/>
           <w:u w:val="single"/>
         </w:rPr>
-        <w:t xml:space="preserve"> modify </w:t>
-      </w:r>
-      <w:proofErr w:type="gramStart"/>
-      <w:r>
-        <w:rPr>
-          <w:sz w:val="24"/>
-          <w:szCs w:val="24"/>
-          <w:u w:val="single"/>
-        </w:rPr>
-        <w:t>nor</w:t>
-      </w:r>
-      <w:proofErr w:type="gramEnd"/>
-      <w:r>
-        <w:rPr>
-          <w:sz w:val="24"/>
-          <w:szCs w:val="24"/>
-          <w:u w:val="single"/>
-        </w:rPr>
-        <w:t xml:space="preserve"> rename</w:t>
+        <w:t xml:space="preserve"> modify nor rename</w:t>
       </w:r>
       <w:r>
         <w:rPr>
@@ -709,107 +691,67 @@
           <w:szCs w:val="24"/>
         </w:rPr>
       </w:pPr>
-      <w:proofErr w:type="gramStart"/>
-      <w:r>
-        <w:rPr>
-          <w:rFonts w:ascii="Courier New" w:hAnsi="Courier New" w:cs="Courier New"/>
-          <w:sz w:val="24"/>
-          <w:szCs w:val="24"/>
-        </w:rPr>
-        <w:t>A,XA</w:t>
-      </w:r>
-      <w:proofErr w:type="gramEnd"/>
-      <w:r>
-        <w:rPr>
-          <w:rFonts w:ascii="Courier New" w:hAnsi="Courier New" w:cs="Courier New"/>
-          <w:sz w:val="24"/>
-          <w:szCs w:val="24"/>
-        </w:rPr>
-        <w:t>,YA</w:t>
-      </w:r>
-    </w:p>
-    <w:p>
-      <w:pPr>
-        <w:jc w:val="both"/>
-        <w:rPr>
-          <w:rFonts w:ascii="Courier New" w:hAnsi="Courier New" w:cs="Courier New"/>
-          <w:sz w:val="24"/>
-          <w:szCs w:val="24"/>
-        </w:rPr>
-      </w:pPr>
-      <w:proofErr w:type="gramStart"/>
-      <w:r>
-        <w:rPr>
-          <w:rFonts w:ascii="Courier New" w:hAnsi="Courier New" w:cs="Courier New"/>
-          <w:sz w:val="24"/>
-          <w:szCs w:val="24"/>
-        </w:rPr>
-        <w:t>B,XB</w:t>
-      </w:r>
-      <w:proofErr w:type="gramEnd"/>
-      <w:r>
-        <w:rPr>
-          <w:rFonts w:ascii="Courier New" w:hAnsi="Courier New" w:cs="Courier New"/>
-          <w:sz w:val="24"/>
-          <w:szCs w:val="24"/>
-        </w:rPr>
-        <w:t>,YB</w:t>
-      </w:r>
-    </w:p>
-    <w:p>
-      <w:pPr>
-        <w:jc w:val="both"/>
-        <w:rPr>
-          <w:rFonts w:ascii="Courier New" w:hAnsi="Courier New" w:cs="Courier New"/>
-          <w:sz w:val="24"/>
-          <w:szCs w:val="24"/>
-        </w:rPr>
-      </w:pPr>
-      <w:proofErr w:type="gramStart"/>
-      <w:r>
-        <w:rPr>
-          <w:rFonts w:ascii="Courier New" w:hAnsi="Courier New" w:cs="Courier New"/>
-          <w:sz w:val="24"/>
-          <w:szCs w:val="24"/>
-        </w:rPr>
-        <w:t>C,XC</w:t>
-      </w:r>
-      <w:proofErr w:type="gramEnd"/>
-      <w:r>
-        <w:rPr>
-          <w:rFonts w:ascii="Courier New" w:hAnsi="Courier New" w:cs="Courier New"/>
-          <w:sz w:val="24"/>
-          <w:szCs w:val="24"/>
-        </w:rPr>
-        <w:t>,YC</w:t>
-      </w:r>
-    </w:p>
-    <w:p>
-      <w:pPr>
-        <w:jc w:val="both"/>
-        <w:rPr>
-          <w:rFonts w:ascii="Courier New" w:hAnsi="Courier New" w:cs="Courier New"/>
-          <w:sz w:val="24"/>
-          <w:szCs w:val="24"/>
-        </w:rPr>
-      </w:pPr>
-      <w:proofErr w:type="gramStart"/>
-      <w:r>
-        <w:rPr>
-          <w:rFonts w:ascii="Courier New" w:hAnsi="Courier New" w:cs="Courier New"/>
-          <w:sz w:val="24"/>
-          <w:szCs w:val="24"/>
-        </w:rPr>
-        <w:t>D,XD</w:t>
-      </w:r>
-      <w:proofErr w:type="gramEnd"/>
-      <w:r>
-        <w:rPr>
-          <w:rFonts w:ascii="Courier New" w:hAnsi="Courier New" w:cs="Courier New"/>
-          <w:sz w:val="24"/>
-          <w:szCs w:val="24"/>
-        </w:rPr>
-        <w:t>,YD</w:t>
+      <w:r>
+        <w:rPr>
+          <w:rFonts w:ascii="Courier New" w:hAnsi="Courier New" w:cs="Courier New"/>
+          <w:sz w:val="24"/>
+          <w:szCs w:val="24"/>
+        </w:rPr>
+        <w:t>A,XA,YA</w:t>
+      </w:r>
+    </w:p>
+    <w:p>
+      <w:pPr>
+        <w:jc w:val="both"/>
+        <w:rPr>
+          <w:rFonts w:ascii="Courier New" w:hAnsi="Courier New" w:cs="Courier New"/>
+          <w:sz w:val="24"/>
+          <w:szCs w:val="24"/>
+        </w:rPr>
+      </w:pPr>
+      <w:r>
+        <w:rPr>
+          <w:rFonts w:ascii="Courier New" w:hAnsi="Courier New" w:cs="Courier New"/>
+          <w:sz w:val="24"/>
+          <w:szCs w:val="24"/>
+        </w:rPr>
+        <w:t>B,XB,YB</w:t>
+      </w:r>
+    </w:p>
+    <w:p>
+      <w:pPr>
+        <w:jc w:val="both"/>
+        <w:rPr>
+          <w:rFonts w:ascii="Courier New" w:hAnsi="Courier New" w:cs="Courier New"/>
+          <w:sz w:val="24"/>
+          <w:szCs w:val="24"/>
+        </w:rPr>
+      </w:pPr>
+      <w:r>
+        <w:rPr>
+          <w:rFonts w:ascii="Courier New" w:hAnsi="Courier New" w:cs="Courier New"/>
+          <w:sz w:val="24"/>
+          <w:szCs w:val="24"/>
+        </w:rPr>
+        <w:t>C,XC,YC</w:t>
+      </w:r>
+    </w:p>
+    <w:p>
+      <w:pPr>
+        <w:jc w:val="both"/>
+        <w:rPr>
+          <w:rFonts w:ascii="Courier New" w:hAnsi="Courier New" w:cs="Courier New"/>
+          <w:sz w:val="24"/>
+          <w:szCs w:val="24"/>
+        </w:rPr>
+      </w:pPr>
+      <w:r>
+        <w:rPr>
+          <w:rFonts w:ascii="Courier New" w:hAnsi="Courier New" w:cs="Courier New"/>
+          <w:sz w:val="24"/>
+          <w:szCs w:val="24"/>
+        </w:rPr>
+        <w:t>D,XD,YD</w:t>
       </w:r>
     </w:p>
     <w:p>
@@ -1030,23 +972,7 @@
           <w:sz w:val="24"/>
           <w:szCs w:val="24"/>
         </w:rPr>
-        <w:t xml:space="preserve">Python code file(s). Your </w:t>
-      </w:r>
-      <w:proofErr w:type="spellStart"/>
-      <w:r>
-        <w:rPr>
-          <w:sz w:val="24"/>
-          <w:szCs w:val="24"/>
-        </w:rPr>
-        <w:t>py</w:t>
-      </w:r>
-      <w:proofErr w:type="spellEnd"/>
-      <w:r>
-        <w:rPr>
-          <w:sz w:val="24"/>
-          <w:szCs w:val="24"/>
-        </w:rPr>
-        <w:t xml:space="preserve"> file should be named:</w:t>
+        <w:t>Python code file(s). Your py file should be named:</w:t>
       </w:r>
     </w:p>
     <w:p>
@@ -1152,23 +1078,7 @@
           <w:sz w:val="24"/>
           <w:szCs w:val="24"/>
         </w:rPr>
-        <w:t xml:space="preserve">). If your solution uses multiple files, </w:t>
-      </w:r>
-      <w:proofErr w:type="gramStart"/>
-      <w:r>
-        <w:rPr>
-          <w:sz w:val="24"/>
-          <w:szCs w:val="24"/>
-        </w:rPr>
-        <w:t>makes</w:t>
-      </w:r>
-      <w:proofErr w:type="gramEnd"/>
-      <w:r>
-        <w:rPr>
-          <w:sz w:val="24"/>
-          <w:szCs w:val="24"/>
-        </w:rPr>
-        <w:t xml:space="preserve"> sure that the main (the one that will be run to solve the problem) is named that way and others include your IIT A number in their names as well.</w:t>
+        <w:t>). If your solution uses multiple files, makes sure that the main (the one that will be run to solve the problem) is named that way and others include your IIT A number in their names as well.</w:t>
       </w:r>
       <w:r>
         <w:rPr>
@@ -1551,14 +1461,7 @@
           <w:sz w:val="24"/>
           <w:szCs w:val="24"/>
         </w:rPr>
-        <w:t xml:space="preserve">Your task is to </w:t>
-      </w:r>
-      <w:r>
-        <w:rPr>
-          <w:sz w:val="24"/>
-          <w:szCs w:val="24"/>
-        </w:rPr>
-        <w:t>implement two search algorithms</w:t>
+        <w:t>Your task is to implement two search algorithms</w:t>
       </w:r>
       <w:r>
         <w:rPr>
@@ -1996,17 +1899,8 @@
           <w:sz w:val="24"/>
           <w:szCs w:val="24"/>
         </w:rPr>
-        <w:t xml:space="preserve">is mode in which your program should </w:t>
-      </w:r>
-      <w:proofErr w:type="gramStart"/>
-      <w:r>
-        <w:rPr>
-          <w:sz w:val="24"/>
-          <w:szCs w:val="24"/>
-        </w:rPr>
-        <w:t>operate</w:t>
-      </w:r>
-      <w:proofErr w:type="gramEnd"/>
+        <w:t>is mode in which your program should operate</w:t>
+      </w:r>
     </w:p>
     <w:p>
       <w:pPr>
@@ -2848,20 +2742,8 @@
           <w:szCs w:val="24"/>
           <w:u w:val="single"/>
         </w:rPr>
-        <w:t xml:space="preserve">flexible enough to accommodate different input data </w:t>
-      </w:r>
-      <w:proofErr w:type="gramStart"/>
-      <w:r>
-        <w:rPr>
-          <w:b/>
-          <w:bCs/>
-          <w:sz w:val="24"/>
-          <w:szCs w:val="24"/>
-          <w:u w:val="single"/>
-        </w:rPr>
-        <w:t>set</w:t>
-      </w:r>
-      <w:proofErr w:type="gramEnd"/>
+        <w:t>flexible enough to accommodate different input data set</w:t>
+      </w:r>
       <w:r>
         <w:rPr>
           <w:sz w:val="24"/>
@@ -4335,17 +4217,8 @@
           <w:sz w:val="24"/>
           <w:szCs w:val="24"/>
         </w:rPr>
-        <w:t xml:space="preserve"> will be the final path / solution </w:t>
-      </w:r>
-      <w:proofErr w:type="gramStart"/>
-      <w:r>
-        <w:rPr>
-          <w:sz w:val="24"/>
-          <w:szCs w:val="24"/>
-        </w:rPr>
-        <w:t>cost</w:t>
-      </w:r>
-      <w:proofErr w:type="gramEnd"/>
+        <w:t xml:space="preserve"> will be the final path / solution cost</w:t>
+      </w:r>
     </w:p>
     <w:p>
       <w:pPr>
@@ -4502,17 +4375,8 @@
           <w:sz w:val="24"/>
           <w:szCs w:val="24"/>
         </w:rPr>
-        <w:t xml:space="preserve">Initial state: pick one at </w:t>
-      </w:r>
-      <w:proofErr w:type="gramStart"/>
-      <w:r>
-        <w:rPr>
-          <w:sz w:val="24"/>
-          <w:szCs w:val="24"/>
-        </w:rPr>
-        <w:t>random</w:t>
-      </w:r>
-      <w:proofErr w:type="gramEnd"/>
+        <w:t>Initial state: pick one at random</w:t>
+      </w:r>
     </w:p>
     <w:p>
       <w:pPr>
@@ -4559,23 +4423,7 @@
           <w:sz w:val="24"/>
           <w:szCs w:val="24"/>
         </w:rPr>
-        <w:t xml:space="preserve">What is a </w:t>
-      </w:r>
-      <w:proofErr w:type="gramStart"/>
-      <w:r>
-        <w:rPr>
-          <w:sz w:val="24"/>
-          <w:szCs w:val="24"/>
-        </w:rPr>
-        <w:t>move</w:t>
-      </w:r>
-      <w:proofErr w:type="gramEnd"/>
-      <w:r>
-        <w:rPr>
-          <w:sz w:val="24"/>
-          <w:szCs w:val="24"/>
-        </w:rPr>
-        <w:t>? 2-edge swap</w:t>
+        <w:t>What is a move? 2-edge swap</w:t>
       </w:r>
     </w:p>
     <w:p>
@@ -4719,25 +4567,7 @@
           <w:szCs w:val="36"/>
           <w:vertAlign w:val="superscript"/>
         </w:rPr>
-        <w:t>-</w:t>
-      </w:r>
-      <w:proofErr w:type="spellStart"/>
-      <w:r>
-        <w:rPr>
-          <w:sz w:val="36"/>
-          <w:szCs w:val="36"/>
-          <w:vertAlign w:val="superscript"/>
-        </w:rPr>
-        <w:t>i</w:t>
-      </w:r>
-      <w:proofErr w:type="spellEnd"/>
-      <w:r>
-        <w:rPr>
-          <w:sz w:val="36"/>
-          <w:szCs w:val="36"/>
-          <w:vertAlign w:val="superscript"/>
-        </w:rPr>
-        <w:t xml:space="preserve"> * </w:t>
+        <w:t xml:space="preserve">-i * </w:t>
       </w:r>
       <w:r>
         <w:rPr>
@@ -4768,50 +4598,294 @@
           <w:sz w:val="24"/>
           <w:szCs w:val="24"/>
         </w:rPr>
-        <w:t>Cost / objective function:</w:t>
-      </w:r>
-    </w:p>
-    <w:p>
-      <w:pPr>
-        <w:jc w:val="both"/>
-        <w:rPr>
-          <w:sz w:val="24"/>
-          <w:szCs w:val="24"/>
-        </w:rPr>
-      </w:pPr>
-    </w:p>
-    <w:p>
-      <w:pPr>
-        <w:jc w:val="both"/>
-        <w:rPr>
-          <w:sz w:val="24"/>
-          <w:szCs w:val="24"/>
-        </w:rPr>
-      </w:pPr>
-    </w:p>
-    <w:p>
-      <w:pPr>
-        <w:jc w:val="both"/>
-        <w:rPr>
-          <w:sz w:val="24"/>
-          <w:szCs w:val="24"/>
-        </w:rPr>
-      </w:pPr>
-      <w:r>
-        <w:rPr>
-          <w:sz w:val="24"/>
-          <w:szCs w:val="24"/>
-        </w:rPr>
-        <w:t>………………………………………………………………………………………………………………………………….</w:t>
-      </w:r>
-    </w:p>
-    <w:p>
-      <w:pPr>
-        <w:rPr>
-          <w:sz w:val="24"/>
-          <w:szCs w:val="24"/>
-        </w:rPr>
-      </w:pPr>
+        <w:t>Cost / objective function</w:t>
+      </w:r>
+      <w:r>
+        <w:rPr>
+          <w:sz w:val="24"/>
+          <w:szCs w:val="24"/>
+        </w:rPr>
+        <w:br/>
+      </w:r>
+      <m:oMathPara>
+        <m:oMath>
+          <m:r>
+            <w:rPr>
+              <w:rFonts w:ascii="Cambria Math" w:hAnsi="Cambria Math"/>
+              <w:color w:val="FF00FF"/>
+              <w:sz w:val="24"/>
+              <w:szCs w:val="24"/>
+            </w:rPr>
+            <m:t>distance=</m:t>
+          </m:r>
+          <m:rad>
+            <m:radPr>
+              <m:degHide m:val="1"/>
+              <m:ctrlPr>
+                <w:rPr>
+                  <w:rFonts w:ascii="Cambria Math" w:hAnsi="Cambria Math"/>
+                  <w:i/>
+                  <w:color w:val="FF00FF"/>
+                  <w:sz w:val="24"/>
+                  <w:szCs w:val="24"/>
+                </w:rPr>
+              </m:ctrlPr>
+            </m:radPr>
+            <m:deg/>
+            <m:e>
+              <m:sSup>
+                <m:sSupPr>
+                  <m:ctrlPr>
+                    <w:rPr>
+                      <w:rFonts w:ascii="Cambria Math" w:hAnsi="Cambria Math"/>
+                      <w:i/>
+                      <w:color w:val="FF00FF"/>
+                      <w:sz w:val="24"/>
+                      <w:szCs w:val="24"/>
+                    </w:rPr>
+                  </m:ctrlPr>
+                </m:sSupPr>
+                <m:e>
+                  <m:d>
+                    <m:dPr>
+                      <m:ctrlPr>
+                        <w:rPr>
+                          <w:rFonts w:ascii="Cambria Math" w:hAnsi="Cambria Math"/>
+                          <w:i/>
+                          <w:color w:val="FF00FF"/>
+                          <w:sz w:val="24"/>
+                          <w:szCs w:val="24"/>
+                        </w:rPr>
+                      </m:ctrlPr>
+                    </m:dPr>
+                    <m:e>
+                      <m:sSub>
+                        <m:sSubPr>
+                          <m:ctrlPr>
+                            <w:rPr>
+                              <w:rFonts w:ascii="Cambria Math" w:hAnsi="Cambria Math"/>
+                              <w:i/>
+                              <w:color w:val="FF00FF"/>
+                              <w:sz w:val="24"/>
+                              <w:szCs w:val="24"/>
+                            </w:rPr>
+                          </m:ctrlPr>
+                        </m:sSubPr>
+                        <m:e>
+                          <m:r>
+                            <w:rPr>
+                              <w:rFonts w:ascii="Cambria Math" w:hAnsi="Cambria Math"/>
+                              <w:color w:val="FF00FF"/>
+                              <w:sz w:val="24"/>
+                              <w:szCs w:val="24"/>
+                            </w:rPr>
+                            <m:t>q</m:t>
+                          </m:r>
+                        </m:e>
+                        <m:sub>
+                          <m:r>
+                            <w:rPr>
+                              <w:rFonts w:ascii="Cambria Math" w:hAnsi="Cambria Math"/>
+                              <w:color w:val="FF00FF"/>
+                              <w:sz w:val="24"/>
+                              <w:szCs w:val="24"/>
+                            </w:rPr>
+                            <m:t>1</m:t>
+                          </m:r>
+                        </m:sub>
+                      </m:sSub>
+                      <m:r>
+                        <w:rPr>
+                          <w:rFonts w:ascii="Cambria Math" w:hAnsi="Cambria Math"/>
+                          <w:color w:val="FF00FF"/>
+                          <w:sz w:val="24"/>
+                          <w:szCs w:val="24"/>
+                        </w:rPr>
+                        <m:t>-</m:t>
+                      </m:r>
+                      <m:sSub>
+                        <m:sSubPr>
+                          <m:ctrlPr>
+                            <w:rPr>
+                              <w:rFonts w:ascii="Cambria Math" w:hAnsi="Cambria Math"/>
+                              <w:i/>
+                              <w:color w:val="FF00FF"/>
+                              <w:sz w:val="24"/>
+                              <w:szCs w:val="24"/>
+                            </w:rPr>
+                          </m:ctrlPr>
+                        </m:sSubPr>
+                        <m:e>
+                          <m:r>
+                            <w:rPr>
+                              <w:rFonts w:ascii="Cambria Math" w:hAnsi="Cambria Math"/>
+                              <w:color w:val="FF00FF"/>
+                              <w:sz w:val="24"/>
+                              <w:szCs w:val="24"/>
+                            </w:rPr>
+                            <m:t>p</m:t>
+                          </m:r>
+                        </m:e>
+                        <m:sub>
+                          <m:r>
+                            <w:rPr>
+                              <w:rFonts w:ascii="Cambria Math" w:hAnsi="Cambria Math"/>
+                              <w:color w:val="FF00FF"/>
+                              <w:sz w:val="24"/>
+                              <w:szCs w:val="24"/>
+                            </w:rPr>
+                            <m:t>1</m:t>
+                          </m:r>
+                        </m:sub>
+                      </m:sSub>
+                    </m:e>
+                  </m:d>
+                </m:e>
+                <m:sup>
+                  <m:r>
+                    <w:rPr>
+                      <w:rFonts w:ascii="Cambria Math" w:hAnsi="Cambria Math"/>
+                      <w:color w:val="FF00FF"/>
+                      <w:sz w:val="24"/>
+                      <w:szCs w:val="24"/>
+                    </w:rPr>
+                    <m:t>2</m:t>
+                  </m:r>
+                </m:sup>
+              </m:sSup>
+              <m:r>
+                <w:rPr>
+                  <w:rFonts w:ascii="Cambria Math" w:hAnsi="Cambria Math"/>
+                  <w:color w:val="FF00FF"/>
+                  <w:sz w:val="24"/>
+                  <w:szCs w:val="24"/>
+                </w:rPr>
+                <m:t>+</m:t>
+              </m:r>
+              <m:sSup>
+                <m:sSupPr>
+                  <m:ctrlPr>
+                    <w:rPr>
+                      <w:rFonts w:ascii="Cambria Math" w:hAnsi="Cambria Math"/>
+                      <w:i/>
+                      <w:color w:val="FF00FF"/>
+                      <w:sz w:val="24"/>
+                      <w:szCs w:val="24"/>
+                    </w:rPr>
+                  </m:ctrlPr>
+                </m:sSupPr>
+                <m:e>
+                  <m:d>
+                    <m:dPr>
+                      <m:ctrlPr>
+                        <w:rPr>
+                          <w:rFonts w:ascii="Cambria Math" w:hAnsi="Cambria Math"/>
+                          <w:i/>
+                          <w:color w:val="FF00FF"/>
+                          <w:sz w:val="24"/>
+                          <w:szCs w:val="24"/>
+                        </w:rPr>
+                      </m:ctrlPr>
+                    </m:dPr>
+                    <m:e>
+                      <m:sSub>
+                        <m:sSubPr>
+                          <m:ctrlPr>
+                            <w:rPr>
+                              <w:rFonts w:ascii="Cambria Math" w:hAnsi="Cambria Math"/>
+                              <w:i/>
+                              <w:color w:val="FF00FF"/>
+                              <w:sz w:val="24"/>
+                              <w:szCs w:val="24"/>
+                            </w:rPr>
+                          </m:ctrlPr>
+                        </m:sSubPr>
+                        <m:e>
+                          <m:r>
+                            <w:rPr>
+                              <w:rFonts w:ascii="Cambria Math" w:hAnsi="Cambria Math"/>
+                              <w:color w:val="FF00FF"/>
+                              <w:sz w:val="24"/>
+                              <w:szCs w:val="24"/>
+                            </w:rPr>
+                            <m:t>q</m:t>
+                          </m:r>
+                        </m:e>
+                        <m:sub>
+                          <m:r>
+                            <w:rPr>
+                              <w:rFonts w:ascii="Cambria Math" w:hAnsi="Cambria Math"/>
+                              <w:color w:val="FF00FF"/>
+                              <w:sz w:val="24"/>
+                              <w:szCs w:val="24"/>
+                            </w:rPr>
+                            <m:t>2</m:t>
+                          </m:r>
+                        </m:sub>
+                      </m:sSub>
+                      <m:r>
+                        <w:rPr>
+                          <w:rFonts w:ascii="Cambria Math" w:hAnsi="Cambria Math"/>
+                          <w:color w:val="FF00FF"/>
+                          <w:sz w:val="24"/>
+                          <w:szCs w:val="24"/>
+                        </w:rPr>
+                        <m:t>-</m:t>
+                      </m:r>
+                      <m:sSub>
+                        <m:sSubPr>
+                          <m:ctrlPr>
+                            <w:rPr>
+                              <w:rFonts w:ascii="Cambria Math" w:hAnsi="Cambria Math"/>
+                              <w:i/>
+                              <w:color w:val="FF00FF"/>
+                              <w:sz w:val="24"/>
+                              <w:szCs w:val="24"/>
+                            </w:rPr>
+                          </m:ctrlPr>
+                        </m:sSubPr>
+                        <m:e>
+                          <m:r>
+                            <w:rPr>
+                              <w:rFonts w:ascii="Cambria Math" w:hAnsi="Cambria Math"/>
+                              <w:color w:val="FF00FF"/>
+                              <w:sz w:val="24"/>
+                              <w:szCs w:val="24"/>
+                            </w:rPr>
+                            <m:t>p</m:t>
+                          </m:r>
+                        </m:e>
+                        <m:sub>
+                          <m:r>
+                            <w:rPr>
+                              <w:rFonts w:ascii="Cambria Math" w:hAnsi="Cambria Math"/>
+                              <w:color w:val="FF00FF"/>
+                              <w:sz w:val="24"/>
+                              <w:szCs w:val="24"/>
+                            </w:rPr>
+                            <m:t>2</m:t>
+                          </m:r>
+                        </m:sub>
+                      </m:sSub>
+                    </m:e>
+                  </m:d>
+                </m:e>
+                <m:sup>
+                  <m:r>
+                    <w:rPr>
+                      <w:rFonts w:ascii="Cambria Math" w:hAnsi="Cambria Math"/>
+                      <w:color w:val="FF00FF"/>
+                      <w:sz w:val="24"/>
+                      <w:szCs w:val="24"/>
+                    </w:rPr>
+                    <m:t>2</m:t>
+                  </m:r>
+                </m:sup>
+              </m:sSup>
+            </m:e>
+          </m:rad>
+        </m:oMath>
+      </m:oMathPara>
     </w:p>
     <w:p>
       <w:pPr>
@@ -4859,31 +4933,8 @@
     </w:p>
     <w:p>
       <w:pPr>
-        <w:jc w:val="both"/>
-        <w:rPr>
-          <w:sz w:val="24"/>
-          <w:szCs w:val="24"/>
-        </w:rPr>
-      </w:pPr>
-    </w:p>
-    <w:p>
-      <w:pPr>
-        <w:jc w:val="both"/>
-        <w:rPr>
-          <w:sz w:val="24"/>
-          <w:szCs w:val="24"/>
-        </w:rPr>
-      </w:pPr>
-      <w:r>
-        <w:rPr>
-          <w:sz w:val="24"/>
-          <w:szCs w:val="24"/>
-        </w:rPr>
-        <w:t>………………………………………………………………………………………………………………………………….</w:t>
-      </w:r>
-    </w:p>
-    <w:p>
-      <w:pPr>
+        <w:pStyle w:val="ListParagraph"/>
+        <w:ind w:left="360"/>
         <w:jc w:val="both"/>
         <w:rPr>
           <w:sz w:val="24"/>
@@ -4920,7 +4971,21 @@
           <w:sz w:val="24"/>
           <w:szCs w:val="24"/>
         </w:rPr>
-        <w:t>Population size N = ……………………………………………………………………………………………,</w:t>
+        <w:t>Population size N =</w:t>
+      </w:r>
+      <w:r>
+        <w:rPr>
+          <w:sz w:val="24"/>
+          <w:szCs w:val="24"/>
+        </w:rPr>
+        <w:t xml:space="preserve"> </w:t>
+      </w:r>
+      <w:r>
+        <w:rPr>
+          <w:sz w:val="24"/>
+          <w:szCs w:val="24"/>
+        </w:rPr>
+        <w:t>8</w:t>
       </w:r>
     </w:p>
     <w:p>
@@ -4946,40 +5011,19 @@
     </w:p>
     <w:p>
       <w:pPr>
-        <w:jc w:val="both"/>
-        <w:rPr>
-          <w:sz w:val="24"/>
-          <w:szCs w:val="24"/>
-        </w:rPr>
-      </w:pPr>
-    </w:p>
-    <w:p>
-      <w:pPr>
-        <w:jc w:val="both"/>
-        <w:rPr>
-          <w:sz w:val="24"/>
-          <w:szCs w:val="24"/>
-        </w:rPr>
-      </w:pPr>
-    </w:p>
-    <w:p>
-      <w:pPr>
-        <w:jc w:val="both"/>
-        <w:rPr>
-          <w:sz w:val="24"/>
-          <w:szCs w:val="24"/>
-        </w:rPr>
-      </w:pPr>
-      <w:r>
-        <w:rPr>
-          <w:sz w:val="24"/>
-          <w:szCs w:val="24"/>
-        </w:rPr>
-        <w:t>………………………………………………………………………………………………………………………………….</w:t>
-      </w:r>
-    </w:p>
-    <w:p>
-      <w:pPr>
+        <w:pStyle w:val="ListParagraph"/>
+        <w:ind w:left="360"/>
+        <w:jc w:val="both"/>
+        <w:rPr>
+          <w:sz w:val="24"/>
+          <w:szCs w:val="24"/>
+        </w:rPr>
+      </w:pPr>
+    </w:p>
+    <w:p>
+      <w:pPr>
+        <w:pStyle w:val="ListParagraph"/>
+        <w:ind w:left="360"/>
         <w:jc w:val="both"/>
         <w:rPr>
           <w:sz w:val="24"/>
@@ -5023,14 +5067,6 @@
         </w:rPr>
         <w:t xml:space="preserve"> Wheel</w:t>
       </w:r>
-      <w:r>
-        <w:rPr>
-          <w:color w:val="000000" w:themeColor="text1"/>
-          <w:sz w:val="24"/>
-          <w:szCs w:val="24"/>
-        </w:rPr>
-        <w:t>,</w:t>
-      </w:r>
     </w:p>
     <w:p>
       <w:pPr>
@@ -5077,13 +5113,6 @@
         </w:rPr>
         <w:t xml:space="preserve"> = 1</w:t>
       </w:r>
-      <w:r>
-        <w:rPr>
-          <w:sz w:val="24"/>
-          <w:szCs w:val="24"/>
-        </w:rPr>
-        <w:t>,</w:t>
-      </w:r>
     </w:p>
     <w:p>
       <w:pPr>
@@ -5118,17 +5147,8 @@
           <w:sz w:val="24"/>
           <w:szCs w:val="24"/>
         </w:rPr>
-        <w:t>with crossover points ……………………</w:t>
-      </w:r>
-      <w:proofErr w:type="gramStart"/>
-      <w:r>
-        <w:rPr>
-          <w:sz w:val="24"/>
-          <w:szCs w:val="24"/>
-        </w:rPr>
-        <w:t>…..</w:t>
-      </w:r>
-      <w:proofErr w:type="gramEnd"/>
+        <w:t>with crossover points ………………………..</w:t>
+      </w:r>
     </w:p>
     <w:p>
       <w:pPr>
@@ -5174,13 +5194,6 @@
         </w:rPr>
         <w:t>P1</w:t>
       </w:r>
-      <w:r>
-        <w:rPr>
-          <w:sz w:val="24"/>
-          <w:szCs w:val="24"/>
-        </w:rPr>
-        <w:t>,</w:t>
-      </w:r>
     </w:p>
     <w:p>
       <w:pPr>
@@ -5210,13 +5223,6 @@
           <w:szCs w:val="24"/>
         </w:rPr>
         <w:t>P2 = K</w:t>
-      </w:r>
-      <w:r>
-        <w:rPr>
-          <w:sz w:val="24"/>
-          <w:szCs w:val="24"/>
-        </w:rPr>
-        <w:t>.</w:t>
       </w:r>
     </w:p>
     <w:p>
@@ -5426,23 +5432,7 @@
           <w:sz w:val="24"/>
           <w:szCs w:val="24"/>
         </w:rPr>
-        <w:t xml:space="preserve">/ T: 100, 1000, 10000 [repeat each 5 times and find average min, max, and average path </w:t>
-      </w:r>
-      <w:proofErr w:type="gramStart"/>
-      <w:r>
-        <w:rPr>
-          <w:sz w:val="24"/>
-          <w:szCs w:val="24"/>
-        </w:rPr>
-        <w:t>cost</w:t>
-      </w:r>
-      <w:proofErr w:type="gramEnd"/>
-      <w:r>
-        <w:rPr>
-          <w:sz w:val="24"/>
-          <w:szCs w:val="24"/>
-        </w:rPr>
-        <w:t xml:space="preserve"> and search times] for every </w:t>
+        <w:t xml:space="preserve">/ T: 100, 1000, 10000 [repeat each 5 times and find average min, max, and average path cost and search times] for every </w:t>
       </w:r>
       <w:r>
         <w:rPr>
@@ -5715,7 +5705,16 @@
           <w:p>
             <w:pPr>
               <w:jc w:val="center"/>
-            </w:pPr>
+              <w:rPr>
+                <w:color w:val="FF00FF"/>
+              </w:rPr>
+            </w:pPr>
+            <w:r>
+              <w:rPr>
+                <w:color w:val="FF00FF"/>
+              </w:rPr>
+              <w:t>0.01</w:t>
+            </w:r>
           </w:p>
         </w:tc>
         <w:tc>
@@ -5726,7 +5725,56 @@
           <w:p>
             <w:pPr>
               <w:jc w:val="center"/>
-            </w:pPr>
+              <w:rPr>
+                <w:rFonts w:ascii="Calibri" w:hAnsi="Calibri" w:cs="Calibri"/>
+                <w:color w:val="FF00FF"/>
+              </w:rPr>
+            </w:pPr>
+            <w:r>
+              <w:rPr>
+                <w:rFonts w:ascii="Calibri" w:hAnsi="Calibri" w:cs="Calibri"/>
+                <w:color w:val="FF00FF"/>
+              </w:rPr>
+              <w:t>180.06</w:t>
+            </w:r>
+            <w:r>
+              <w:rPr>
+                <w:rFonts w:ascii="Calibri" w:hAnsi="Calibri" w:cs="Calibri"/>
+                <w:color w:val="FF00FF"/>
+              </w:rPr>
+              <w:t>5</w:t>
+            </w:r>
+          </w:p>
+          <w:p>
+            <w:pPr>
+              <w:jc w:val="center"/>
+              <w:rPr>
+                <w:rFonts w:ascii="Calibri" w:hAnsi="Calibri" w:cs="Calibri"/>
+                <w:color w:val="FF00FF"/>
+              </w:rPr>
+            </w:pPr>
+            <w:r>
+              <w:rPr>
+                <w:rFonts w:ascii="Calibri" w:hAnsi="Calibri" w:cs="Calibri"/>
+                <w:color w:val="FF00FF"/>
+              </w:rPr>
+              <w:t>185.317</w:t>
+            </w:r>
+          </w:p>
+          <w:p>
+            <w:pPr>
+              <w:jc w:val="center"/>
+              <w:rPr>
+                <w:color w:val="FF00FF"/>
+              </w:rPr>
+            </w:pPr>
+            <w:r>
+              <w:rPr>
+                <w:rFonts w:ascii="Calibri" w:hAnsi="Calibri" w:cs="Calibri"/>
+                <w:color w:val="FF00FF"/>
+              </w:rPr>
+              <w:t>182.581</w:t>
+            </w:r>
           </w:p>
         </w:tc>
         <w:tc>
@@ -5737,14 +5785,66 @@
           <w:p>
             <w:pPr>
               <w:jc w:val="center"/>
-            </w:pPr>
+              <w:rPr>
+                <w:rFonts w:ascii="Calibri" w:hAnsi="Calibri" w:cs="Calibri"/>
+                <w:color w:val="FF00FF"/>
+              </w:rPr>
+            </w:pPr>
+            <w:r>
+              <w:rPr>
+                <w:rFonts w:ascii="Calibri" w:hAnsi="Calibri" w:cs="Calibri"/>
+                <w:color w:val="FF00FF"/>
+              </w:rPr>
+              <w:t>0.138</w:t>
+            </w:r>
+          </w:p>
+          <w:p>
+            <w:pPr>
+              <w:jc w:val="center"/>
+              <w:rPr>
+                <w:rFonts w:ascii="Calibri" w:hAnsi="Calibri" w:cs="Calibri"/>
+                <w:color w:val="FF00FF"/>
+              </w:rPr>
+            </w:pPr>
+            <w:r>
+              <w:rPr>
+                <w:rFonts w:ascii="Calibri" w:hAnsi="Calibri" w:cs="Calibri"/>
+                <w:color w:val="FF00FF"/>
+              </w:rPr>
+              <w:t>0.182</w:t>
+            </w:r>
+          </w:p>
+          <w:p>
+            <w:pPr>
+              <w:jc w:val="center"/>
+              <w:rPr>
+                <w:rFonts w:ascii="Aptos Narrow" w:hAnsi="Aptos Narrow"/>
+                <w:color w:val="000000"/>
+                <w:sz w:val="22"/>
+                <w:szCs w:val="22"/>
+                <w:lang w:eastAsia="en-US"/>
+              </w:rPr>
+            </w:pPr>
+            <w:r>
+              <w:rPr>
+                <w:rFonts w:ascii="Calibri" w:hAnsi="Calibri" w:cs="Calibri"/>
+                <w:color w:val="FF00FF"/>
+              </w:rPr>
+              <w:t>0.155</w:t>
+            </w:r>
           </w:p>
         </w:tc>
         <w:tc>
           <w:tcPr>
             <w:tcW w:w="2721" w:type="dxa"/>
           </w:tcPr>
-          <w:p/>
+          <w:p>
+            <w:pPr>
+              <w:rPr>
+                <w:color w:val="FF00FF"/>
+              </w:rPr>
+            </w:pPr>
+          </w:p>
         </w:tc>
       </w:tr>
       <w:tr>
@@ -5784,7 +5884,16 @@
           <w:p>
             <w:pPr>
               <w:jc w:val="center"/>
-            </w:pPr>
+              <w:rPr>
+                <w:color w:val="FF00FF"/>
+              </w:rPr>
+            </w:pPr>
+            <w:r>
+              <w:rPr>
+                <w:color w:val="FF00FF"/>
+              </w:rPr>
+              <w:t>0.01</w:t>
+            </w:r>
           </w:p>
         </w:tc>
         <w:tc>
@@ -5795,7 +5904,49 @@
           <w:p>
             <w:pPr>
               <w:jc w:val="center"/>
-            </w:pPr>
+              <w:rPr>
+                <w:rFonts w:ascii="Calibri" w:hAnsi="Calibri" w:cs="Calibri"/>
+                <w:color w:val="FF00FF"/>
+              </w:rPr>
+            </w:pPr>
+            <w:r>
+              <w:rPr>
+                <w:rFonts w:ascii="Calibri" w:hAnsi="Calibri" w:cs="Calibri"/>
+                <w:color w:val="FF00FF"/>
+              </w:rPr>
+              <w:t>168.089</w:t>
+            </w:r>
+          </w:p>
+          <w:p>
+            <w:pPr>
+              <w:jc w:val="center"/>
+              <w:rPr>
+                <w:rFonts w:ascii="Calibri" w:hAnsi="Calibri" w:cs="Calibri"/>
+                <w:color w:val="FF00FF"/>
+              </w:rPr>
+            </w:pPr>
+            <w:r>
+              <w:rPr>
+                <w:rFonts w:ascii="Calibri" w:hAnsi="Calibri" w:cs="Calibri"/>
+                <w:color w:val="FF00FF"/>
+              </w:rPr>
+              <w:t>188.959</w:t>
+            </w:r>
+          </w:p>
+          <w:p>
+            <w:pPr>
+              <w:jc w:val="center"/>
+              <w:rPr>
+                <w:color w:val="FF00FF"/>
+              </w:rPr>
+            </w:pPr>
+            <w:r>
+              <w:rPr>
+                <w:rFonts w:ascii="Calibri" w:hAnsi="Calibri" w:cs="Calibri"/>
+                <w:color w:val="FF00FF"/>
+              </w:rPr>
+              <w:t>180.162</w:t>
+            </w:r>
           </w:p>
         </w:tc>
         <w:tc>
@@ -5806,14 +5957,62 @@
           <w:p>
             <w:pPr>
               <w:jc w:val="center"/>
-            </w:pPr>
+              <w:rPr>
+                <w:rFonts w:ascii="Calibri" w:hAnsi="Calibri" w:cs="Calibri"/>
+                <w:color w:val="FF00FF"/>
+              </w:rPr>
+            </w:pPr>
+            <w:r>
+              <w:rPr>
+                <w:rFonts w:ascii="Calibri" w:hAnsi="Calibri" w:cs="Calibri"/>
+                <w:color w:val="FF00FF"/>
+              </w:rPr>
+              <w:t>0.134</w:t>
+            </w:r>
+          </w:p>
+          <w:p>
+            <w:pPr>
+              <w:jc w:val="center"/>
+              <w:rPr>
+                <w:rFonts w:ascii="Calibri" w:hAnsi="Calibri" w:cs="Calibri"/>
+                <w:color w:val="FF00FF"/>
+              </w:rPr>
+            </w:pPr>
+            <w:r>
+              <w:rPr>
+                <w:rFonts w:ascii="Calibri" w:hAnsi="Calibri" w:cs="Calibri"/>
+                <w:color w:val="FF00FF"/>
+              </w:rPr>
+              <w:t>0.178</w:t>
+            </w:r>
+          </w:p>
+          <w:p>
+            <w:pPr>
+              <w:jc w:val="center"/>
+              <w:rPr>
+                <w:color w:val="FF00FF"/>
+              </w:rPr>
+            </w:pPr>
+            <w:r>
+              <w:rPr>
+                <w:rFonts w:ascii="Calibri" w:hAnsi="Calibri" w:cs="Calibri"/>
+                <w:color w:val="FF00FF"/>
+              </w:rPr>
+              <w:t>0.152</w:t>
+            </w:r>
           </w:p>
         </w:tc>
         <w:tc>
           <w:tcPr>
             <w:tcW w:w="2721" w:type="dxa"/>
           </w:tcPr>
-          <w:p/>
+          <w:p>
+            <w:pPr>
+              <w:rPr>
+                <w:color w:val="FF00FF"/>
+              </w:rPr>
+            </w:pPr>
+          </w:p>
         </w:tc>
       </w:tr>
       <w:tr>
@@ -5853,7 +6052,16 @@
           <w:p>
             <w:pPr>
               <w:jc w:val="center"/>
-            </w:pPr>
+              <w:rPr>
+                <w:color w:val="FF00FF"/>
+              </w:rPr>
+            </w:pPr>
+            <w:r>
+              <w:rPr>
+                <w:color w:val="FF00FF"/>
+              </w:rPr>
+              <w:t>0.01</w:t>
+            </w:r>
           </w:p>
         </w:tc>
         <w:tc>
@@ -5864,7 +6072,49 @@
           <w:p>
             <w:pPr>
               <w:jc w:val="center"/>
-            </w:pPr>
+              <w:rPr>
+                <w:rFonts w:ascii="Calibri" w:hAnsi="Calibri" w:cs="Calibri"/>
+                <w:color w:val="FF00FF"/>
+              </w:rPr>
+            </w:pPr>
+            <w:r>
+              <w:rPr>
+                <w:rFonts w:ascii="Calibri" w:hAnsi="Calibri" w:cs="Calibri"/>
+                <w:color w:val="FF00FF"/>
+              </w:rPr>
+              <w:t>181.824</w:t>
+            </w:r>
+          </w:p>
+          <w:p>
+            <w:pPr>
+              <w:jc w:val="center"/>
+              <w:rPr>
+                <w:rFonts w:ascii="Calibri" w:hAnsi="Calibri" w:cs="Calibri"/>
+                <w:color w:val="FF00FF"/>
+              </w:rPr>
+            </w:pPr>
+            <w:r>
+              <w:rPr>
+                <w:rFonts w:ascii="Calibri" w:hAnsi="Calibri" w:cs="Calibri"/>
+                <w:color w:val="FF00FF"/>
+              </w:rPr>
+              <w:t>191.475</w:t>
+            </w:r>
+          </w:p>
+          <w:p>
+            <w:pPr>
+              <w:jc w:val="center"/>
+              <w:rPr>
+                <w:color w:val="FF00FF"/>
+              </w:rPr>
+            </w:pPr>
+            <w:r>
+              <w:rPr>
+                <w:rFonts w:ascii="Calibri" w:hAnsi="Calibri" w:cs="Calibri"/>
+                <w:color w:val="FF00FF"/>
+              </w:rPr>
+              <w:t>187.075</w:t>
+            </w:r>
           </w:p>
         </w:tc>
         <w:tc>
@@ -5875,14 +6125,57 @@
           <w:p>
             <w:pPr>
               <w:jc w:val="center"/>
-            </w:pPr>
+              <w:rPr>
+                <w:color w:val="FF00FF"/>
+              </w:rPr>
+            </w:pPr>
+            <w:r>
+              <w:rPr>
+                <w:color w:val="FF00FF"/>
+              </w:rPr>
+              <w:t>0.118</w:t>
+            </w:r>
+          </w:p>
+          <w:p>
+            <w:pPr>
+              <w:jc w:val="center"/>
+              <w:rPr>
+                <w:color w:val="FF00FF"/>
+              </w:rPr>
+            </w:pPr>
+            <w:r>
+              <w:rPr>
+                <w:color w:val="FF00FF"/>
+              </w:rPr>
+              <w:t>0.319</w:t>
+            </w:r>
+          </w:p>
+          <w:p>
+            <w:pPr>
+              <w:jc w:val="center"/>
+              <w:rPr>
+                <w:color w:val="FF00FF"/>
+              </w:rPr>
+            </w:pPr>
+            <w:r>
+              <w:rPr>
+                <w:color w:val="FF00FF"/>
+              </w:rPr>
+              <w:t>0.169</w:t>
+            </w:r>
           </w:p>
         </w:tc>
         <w:tc>
           <w:tcPr>
             <w:tcW w:w="2721" w:type="dxa"/>
           </w:tcPr>
-          <w:p/>
+          <w:p>
+            <w:pPr>
+              <w:rPr>
+                <w:color w:val="FF00FF"/>
+              </w:rPr>
+            </w:pPr>
+          </w:p>
         </w:tc>
       </w:tr>
       <w:tr>
@@ -5922,7 +6215,16 @@
           <w:p>
             <w:pPr>
               <w:jc w:val="center"/>
-            </w:pPr>
+              <w:rPr>
+                <w:color w:val="FF00FF"/>
+              </w:rPr>
+            </w:pPr>
+            <w:r>
+              <w:rPr>
+                <w:color w:val="FF00FF"/>
+              </w:rPr>
+              <w:t>0.10</w:t>
+            </w:r>
           </w:p>
         </w:tc>
         <w:tc>
@@ -5933,7 +6235,44 @@
           <w:p>
             <w:pPr>
               <w:jc w:val="center"/>
-            </w:pPr>
+              <w:rPr>
+                <w:color w:val="FF00FF"/>
+              </w:rPr>
+            </w:pPr>
+            <w:r>
+              <w:rPr>
+                <w:color w:val="FF00FF"/>
+              </w:rPr>
+              <w:t>178.695</w:t>
+            </w:r>
+          </w:p>
+          <w:p>
+            <w:pPr>
+              <w:jc w:val="center"/>
+              <w:rPr>
+                <w:color w:val="FF00FF"/>
+              </w:rPr>
+            </w:pPr>
+            <w:r>
+              <w:rPr>
+                <w:color w:val="FF00FF"/>
+              </w:rPr>
+              <w:t>201.105</w:t>
+            </w:r>
+          </w:p>
+          <w:p>
+            <w:pPr>
+              <w:jc w:val="center"/>
+              <w:rPr>
+                <w:color w:val="FF00FF"/>
+              </w:rPr>
+            </w:pPr>
+            <w:r>
+              <w:rPr>
+                <w:color w:val="FF00FF"/>
+              </w:rPr>
+              <w:t>191.002</w:t>
+            </w:r>
           </w:p>
         </w:tc>
         <w:tc>
@@ -5944,14 +6283,57 @@
           <w:p>
             <w:pPr>
               <w:jc w:val="center"/>
-            </w:pPr>
+              <w:rPr>
+                <w:color w:val="FF00FF"/>
+              </w:rPr>
+            </w:pPr>
+            <w:r>
+              <w:rPr>
+                <w:color w:val="FF00FF"/>
+              </w:rPr>
+              <w:t>0.093</w:t>
+            </w:r>
+          </w:p>
+          <w:p>
+            <w:pPr>
+              <w:jc w:val="center"/>
+              <w:rPr>
+                <w:color w:val="FF00FF"/>
+              </w:rPr>
+            </w:pPr>
+            <w:r>
+              <w:rPr>
+                <w:color w:val="FF00FF"/>
+              </w:rPr>
+              <w:t>0.131</w:t>
+            </w:r>
+          </w:p>
+          <w:p>
+            <w:pPr>
+              <w:jc w:val="center"/>
+              <w:rPr>
+                <w:color w:val="FF00FF"/>
+              </w:rPr>
+            </w:pPr>
+            <w:r>
+              <w:rPr>
+                <w:color w:val="FF00FF"/>
+              </w:rPr>
+              <w:t>0.108</w:t>
+            </w:r>
           </w:p>
         </w:tc>
         <w:tc>
           <w:tcPr>
             <w:tcW w:w="2721" w:type="dxa"/>
           </w:tcPr>
-          <w:p/>
+          <w:p>
+            <w:pPr>
+              <w:rPr>
+                <w:color w:val="FF00FF"/>
+              </w:rPr>
+            </w:pPr>
+          </w:p>
         </w:tc>
       </w:tr>
       <w:tr>
@@ -5991,7 +6373,16 @@
           <w:p>
             <w:pPr>
               <w:jc w:val="center"/>
-            </w:pPr>
+              <w:rPr>
+                <w:color w:val="FF00FF"/>
+              </w:rPr>
+            </w:pPr>
+            <w:r>
+              <w:rPr>
+                <w:color w:val="FF00FF"/>
+              </w:rPr>
+              <w:t>0.10</w:t>
+            </w:r>
           </w:p>
         </w:tc>
         <w:tc>
@@ -6002,7 +6393,44 @@
           <w:p>
             <w:pPr>
               <w:jc w:val="center"/>
-            </w:pPr>
+              <w:rPr>
+                <w:color w:val="FF00FF"/>
+              </w:rPr>
+            </w:pPr>
+            <w:r>
+              <w:rPr>
+                <w:color w:val="FF00FF"/>
+              </w:rPr>
+              <w:t>178.195</w:t>
+            </w:r>
+          </w:p>
+          <w:p>
+            <w:pPr>
+              <w:jc w:val="center"/>
+              <w:rPr>
+                <w:color w:val="FF00FF"/>
+              </w:rPr>
+            </w:pPr>
+            <w:r>
+              <w:rPr>
+                <w:color w:val="FF00FF"/>
+              </w:rPr>
+              <w:t>197.497</w:t>
+            </w:r>
+          </w:p>
+          <w:p>
+            <w:pPr>
+              <w:jc w:val="center"/>
+              <w:rPr>
+                <w:color w:val="FF00FF"/>
+              </w:rPr>
+            </w:pPr>
+            <w:r>
+              <w:rPr>
+                <w:color w:val="FF00FF"/>
+              </w:rPr>
+              <w:t>190.660</w:t>
+            </w:r>
           </w:p>
         </w:tc>
         <w:tc>
@@ -6013,14 +6441,57 @@
           <w:p>
             <w:pPr>
               <w:jc w:val="center"/>
-            </w:pPr>
+              <w:rPr>
+                <w:color w:val="FF00FF"/>
+              </w:rPr>
+            </w:pPr>
+            <w:r>
+              <w:rPr>
+                <w:color w:val="FF00FF"/>
+              </w:rPr>
+              <w:t>0.087</w:t>
+            </w:r>
+          </w:p>
+          <w:p>
+            <w:pPr>
+              <w:jc w:val="center"/>
+              <w:rPr>
+                <w:color w:val="FF00FF"/>
+              </w:rPr>
+            </w:pPr>
+            <w:r>
+              <w:rPr>
+                <w:color w:val="FF00FF"/>
+              </w:rPr>
+              <w:t>0.357</w:t>
+            </w:r>
+          </w:p>
+          <w:p>
+            <w:pPr>
+              <w:jc w:val="center"/>
+              <w:rPr>
+                <w:color w:val="FF00FF"/>
+              </w:rPr>
+            </w:pPr>
+            <w:r>
+              <w:rPr>
+                <w:color w:val="FF00FF"/>
+              </w:rPr>
+              <w:t>0.197</w:t>
+            </w:r>
           </w:p>
         </w:tc>
         <w:tc>
           <w:tcPr>
             <w:tcW w:w="2721" w:type="dxa"/>
           </w:tcPr>
-          <w:p/>
+          <w:p>
+            <w:pPr>
+              <w:rPr>
+                <w:color w:val="FF00FF"/>
+              </w:rPr>
+            </w:pPr>
+          </w:p>
         </w:tc>
       </w:tr>
       <w:tr>
@@ -6060,7 +6531,16 @@
           <w:p>
             <w:pPr>
               <w:jc w:val="center"/>
-            </w:pPr>
+              <w:rPr>
+                <w:color w:val="FF00FF"/>
+              </w:rPr>
+            </w:pPr>
+            <w:r>
+              <w:rPr>
+                <w:color w:val="FF00FF"/>
+              </w:rPr>
+              <w:t>0.10</w:t>
+            </w:r>
           </w:p>
         </w:tc>
         <w:tc>
@@ -6071,7 +6551,44 @@
           <w:p>
             <w:pPr>
               <w:jc w:val="center"/>
-            </w:pPr>
+              <w:rPr>
+                <w:color w:val="FF00FF"/>
+              </w:rPr>
+            </w:pPr>
+            <w:r>
+              <w:rPr>
+                <w:color w:val="FF00FF"/>
+              </w:rPr>
+              <w:t>188.540</w:t>
+            </w:r>
+          </w:p>
+          <w:p>
+            <w:pPr>
+              <w:jc w:val="center"/>
+              <w:rPr>
+                <w:color w:val="FF00FF"/>
+              </w:rPr>
+            </w:pPr>
+            <w:r>
+              <w:rPr>
+                <w:color w:val="FF00FF"/>
+              </w:rPr>
+              <w:t>196.417</w:t>
+            </w:r>
+          </w:p>
+          <w:p>
+            <w:pPr>
+              <w:jc w:val="center"/>
+              <w:rPr>
+                <w:color w:val="FF00FF"/>
+              </w:rPr>
+            </w:pPr>
+            <w:r>
+              <w:rPr>
+                <w:color w:val="FF00FF"/>
+              </w:rPr>
+              <w:t>193.163</w:t>
+            </w:r>
           </w:p>
         </w:tc>
         <w:tc>
@@ -6082,14 +6599,57 @@
           <w:p>
             <w:pPr>
               <w:jc w:val="center"/>
-            </w:pPr>
+              <w:rPr>
+                <w:color w:val="FF00FF"/>
+              </w:rPr>
+            </w:pPr>
+            <w:r>
+              <w:rPr>
+                <w:color w:val="FF00FF"/>
+              </w:rPr>
+              <w:t>0.100</w:t>
+            </w:r>
+          </w:p>
+          <w:p>
+            <w:pPr>
+              <w:jc w:val="center"/>
+              <w:rPr>
+                <w:color w:val="FF00FF"/>
+              </w:rPr>
+            </w:pPr>
+            <w:r>
+              <w:rPr>
+                <w:color w:val="FF00FF"/>
+              </w:rPr>
+              <w:t>0.141</w:t>
+            </w:r>
+          </w:p>
+          <w:p>
+            <w:pPr>
+              <w:jc w:val="center"/>
+              <w:rPr>
+                <w:color w:val="FF00FF"/>
+              </w:rPr>
+            </w:pPr>
+            <w:r>
+              <w:rPr>
+                <w:color w:val="FF00FF"/>
+              </w:rPr>
+              <w:t>0.118</w:t>
+            </w:r>
           </w:p>
         </w:tc>
         <w:tc>
           <w:tcPr>
             <w:tcW w:w="2721" w:type="dxa"/>
           </w:tcPr>
-          <w:p/>
+          <w:p>
+            <w:pPr>
+              <w:rPr>
+                <w:color w:val="FF00FF"/>
+              </w:rPr>
+            </w:pPr>
+          </w:p>
         </w:tc>
       </w:tr>
       <w:tr>
@@ -6129,7 +6689,16 @@
           <w:p>
             <w:pPr>
               <w:jc w:val="center"/>
-            </w:pPr>
+              <w:rPr>
+                <w:color w:val="FF00FF"/>
+              </w:rPr>
+            </w:pPr>
+            <w:r>
+              <w:rPr>
+                <w:color w:val="FF00FF"/>
+              </w:rPr>
+              <w:t>1</w:t>
+            </w:r>
           </w:p>
         </w:tc>
         <w:tc>
@@ -6140,7 +6709,44 @@
           <w:p>
             <w:pPr>
               <w:jc w:val="center"/>
-            </w:pPr>
+              <w:rPr>
+                <w:color w:val="FF00FF"/>
+              </w:rPr>
+            </w:pPr>
+            <w:r>
+              <w:rPr>
+                <w:color w:val="FF00FF"/>
+              </w:rPr>
+              <w:t>182.020</w:t>
+            </w:r>
+          </w:p>
+          <w:p>
+            <w:pPr>
+              <w:jc w:val="center"/>
+              <w:rPr>
+                <w:color w:val="FF00FF"/>
+              </w:rPr>
+            </w:pPr>
+            <w:r>
+              <w:rPr>
+                <w:color w:val="FF00FF"/>
+              </w:rPr>
+              <w:t>201.085</w:t>
+            </w:r>
+          </w:p>
+          <w:p>
+            <w:pPr>
+              <w:jc w:val="center"/>
+              <w:rPr>
+                <w:color w:val="FF00FF"/>
+              </w:rPr>
+            </w:pPr>
+            <w:r>
+              <w:rPr>
+                <w:color w:val="FF00FF"/>
+              </w:rPr>
+              <w:t>193.449</w:t>
+            </w:r>
           </w:p>
         </w:tc>
         <w:tc>
@@ -6151,14 +6757,57 @@
           <w:p>
             <w:pPr>
               <w:jc w:val="center"/>
-            </w:pPr>
+              <w:rPr>
+                <w:color w:val="FF00FF"/>
+              </w:rPr>
+            </w:pPr>
+            <w:r>
+              <w:rPr>
+                <w:color w:val="FF00FF"/>
+              </w:rPr>
+              <w:t>0.087</w:t>
+            </w:r>
+          </w:p>
+          <w:p>
+            <w:pPr>
+              <w:jc w:val="center"/>
+              <w:rPr>
+                <w:color w:val="FF00FF"/>
+              </w:rPr>
+            </w:pPr>
+            <w:r>
+              <w:rPr>
+                <w:color w:val="FF00FF"/>
+              </w:rPr>
+              <w:t>0.168</w:t>
+            </w:r>
+          </w:p>
+          <w:p>
+            <w:pPr>
+              <w:jc w:val="center"/>
+              <w:rPr>
+                <w:color w:val="FF00FF"/>
+              </w:rPr>
+            </w:pPr>
+            <w:r>
+              <w:rPr>
+                <w:color w:val="FF00FF"/>
+              </w:rPr>
+              <w:t>0.107</w:t>
+            </w:r>
           </w:p>
         </w:tc>
         <w:tc>
           <w:tcPr>
             <w:tcW w:w="2721" w:type="dxa"/>
           </w:tcPr>
-          <w:p/>
+          <w:p>
+            <w:pPr>
+              <w:rPr>
+                <w:color w:val="FF00FF"/>
+              </w:rPr>
+            </w:pPr>
+          </w:p>
         </w:tc>
       </w:tr>
       <w:tr>
@@ -6197,7 +6846,16 @@
           <w:p>
             <w:pPr>
               <w:jc w:val="center"/>
-            </w:pPr>
+              <w:rPr>
+                <w:color w:val="FF00FF"/>
+              </w:rPr>
+            </w:pPr>
+            <w:r>
+              <w:rPr>
+                <w:color w:val="FF00FF"/>
+              </w:rPr>
+              <w:t>1</w:t>
+            </w:r>
           </w:p>
         </w:tc>
         <w:tc>
@@ -6208,7 +6866,44 @@
           <w:p>
             <w:pPr>
               <w:jc w:val="center"/>
-            </w:pPr>
+              <w:rPr>
+                <w:color w:val="FF00FF"/>
+              </w:rPr>
+            </w:pPr>
+            <w:r>
+              <w:rPr>
+                <w:color w:val="FF00FF"/>
+              </w:rPr>
+              <w:t>185.864</w:t>
+            </w:r>
+          </w:p>
+          <w:p>
+            <w:pPr>
+              <w:jc w:val="center"/>
+              <w:rPr>
+                <w:color w:val="FF00FF"/>
+              </w:rPr>
+            </w:pPr>
+            <w:r>
+              <w:rPr>
+                <w:color w:val="FF00FF"/>
+              </w:rPr>
+              <w:t>198.014</w:t>
+            </w:r>
+          </w:p>
+          <w:p>
+            <w:pPr>
+              <w:jc w:val="center"/>
+              <w:rPr>
+                <w:color w:val="FF00FF"/>
+              </w:rPr>
+            </w:pPr>
+            <w:r>
+              <w:rPr>
+                <w:color w:val="FF00FF"/>
+              </w:rPr>
+              <w:t>191.380</w:t>
+            </w:r>
           </w:p>
         </w:tc>
         <w:tc>
@@ -6219,14 +6914,57 @@
           <w:p>
             <w:pPr>
               <w:jc w:val="center"/>
-            </w:pPr>
+              <w:rPr>
+                <w:color w:val="FF00FF"/>
+              </w:rPr>
+            </w:pPr>
+            <w:r>
+              <w:rPr>
+                <w:color w:val="FF00FF"/>
+              </w:rPr>
+              <w:t>0.079</w:t>
+            </w:r>
+          </w:p>
+          <w:p>
+            <w:pPr>
+              <w:jc w:val="center"/>
+              <w:rPr>
+                <w:color w:val="FF00FF"/>
+              </w:rPr>
+            </w:pPr>
+            <w:r>
+              <w:rPr>
+                <w:color w:val="FF00FF"/>
+              </w:rPr>
+              <w:t>0.094</w:t>
+            </w:r>
+          </w:p>
+          <w:p>
+            <w:pPr>
+              <w:jc w:val="center"/>
+              <w:rPr>
+                <w:color w:val="FF00FF"/>
+              </w:rPr>
+            </w:pPr>
+            <w:r>
+              <w:rPr>
+                <w:color w:val="FF00FF"/>
+              </w:rPr>
+              <w:t>0.086</w:t>
+            </w:r>
           </w:p>
         </w:tc>
         <w:tc>
           <w:tcPr>
             <w:tcW w:w="2721" w:type="dxa"/>
           </w:tcPr>
-          <w:p/>
+          <w:p>
+            <w:pPr>
+              <w:rPr>
+                <w:color w:val="FF00FF"/>
+              </w:rPr>
+            </w:pPr>
+          </w:p>
         </w:tc>
       </w:tr>
       <w:tr>
@@ -6265,7 +7003,16 @@
           <w:p>
             <w:pPr>
               <w:jc w:val="center"/>
-            </w:pPr>
+              <w:rPr>
+                <w:color w:val="FF00FF"/>
+              </w:rPr>
+            </w:pPr>
+            <w:r>
+              <w:rPr>
+                <w:color w:val="FF00FF"/>
+              </w:rPr>
+              <w:t>1</w:t>
+            </w:r>
           </w:p>
         </w:tc>
         <w:tc>
@@ -6276,7 +7023,44 @@
           <w:p>
             <w:pPr>
               <w:jc w:val="center"/>
-            </w:pPr>
+              <w:rPr>
+                <w:color w:val="FF00FF"/>
+              </w:rPr>
+            </w:pPr>
+            <w:r>
+              <w:rPr>
+                <w:color w:val="FF00FF"/>
+              </w:rPr>
+              <w:t>182.555</w:t>
+            </w:r>
+          </w:p>
+          <w:p>
+            <w:pPr>
+              <w:jc w:val="center"/>
+              <w:rPr>
+                <w:color w:val="FF00FF"/>
+              </w:rPr>
+            </w:pPr>
+            <w:r>
+              <w:rPr>
+                <w:color w:val="FF00FF"/>
+              </w:rPr>
+              <w:t>207.082</w:t>
+            </w:r>
+          </w:p>
+          <w:p>
+            <w:pPr>
+              <w:jc w:val="center"/>
+              <w:rPr>
+                <w:color w:val="FF00FF"/>
+              </w:rPr>
+            </w:pPr>
+            <w:r>
+              <w:rPr>
+                <w:color w:val="FF00FF"/>
+              </w:rPr>
+              <w:t>194.176</w:t>
+            </w:r>
           </w:p>
         </w:tc>
         <w:tc>
@@ -6287,14 +7071,57 @@
           <w:p>
             <w:pPr>
               <w:jc w:val="center"/>
-            </w:pPr>
+              <w:rPr>
+                <w:color w:val="FF00FF"/>
+              </w:rPr>
+            </w:pPr>
+            <w:r>
+              <w:rPr>
+                <w:color w:val="FF00FF"/>
+              </w:rPr>
+              <w:t>0.091</w:t>
+            </w:r>
+          </w:p>
+          <w:p>
+            <w:pPr>
+              <w:jc w:val="center"/>
+              <w:rPr>
+                <w:color w:val="FF00FF"/>
+              </w:rPr>
+            </w:pPr>
+            <w:r>
+              <w:rPr>
+                <w:color w:val="FF00FF"/>
+              </w:rPr>
+              <w:t>0.164</w:t>
+            </w:r>
+          </w:p>
+          <w:p>
+            <w:pPr>
+              <w:jc w:val="center"/>
+              <w:rPr>
+                <w:color w:val="FF00FF"/>
+              </w:rPr>
+            </w:pPr>
+            <w:r>
+              <w:rPr>
+                <w:color w:val="FF00FF"/>
+              </w:rPr>
+              <w:t>0.118</w:t>
+            </w:r>
           </w:p>
         </w:tc>
         <w:tc>
           <w:tcPr>
             <w:tcW w:w="2721" w:type="dxa"/>
           </w:tcPr>
-          <w:p/>
+          <w:p>
+            <w:pPr>
+              <w:rPr>
+                <w:color w:val="FF00FF"/>
+              </w:rPr>
+            </w:pPr>
+          </w:p>
         </w:tc>
       </w:tr>
       <w:tr>
@@ -6334,7 +7161,16 @@
           <w:p>
             <w:pPr>
               <w:jc w:val="center"/>
-            </w:pPr>
+              <w:rPr>
+                <w:color w:val="FF00FF"/>
+              </w:rPr>
+            </w:pPr>
+            <w:r>
+              <w:rPr>
+                <w:color w:val="FF00FF"/>
+              </w:rPr>
+              <w:t>0.01</w:t>
+            </w:r>
           </w:p>
         </w:tc>
         <w:tc>
@@ -6345,6 +7181,9 @@
           <w:p>
             <w:pPr>
               <w:jc w:val="center"/>
+              <w:rPr>
+                <w:color w:val="FF00FF"/>
+              </w:rPr>
             </w:pPr>
           </w:p>
         </w:tc>
@@ -6356,6 +7195,9 @@
           <w:p>
             <w:pPr>
               <w:jc w:val="center"/>
+              <w:rPr>
+                <w:color w:val="FF00FF"/>
+              </w:rPr>
             </w:pPr>
           </w:p>
         </w:tc>
@@ -6363,7 +7205,13 @@
           <w:tcPr>
             <w:tcW w:w="2721" w:type="dxa"/>
           </w:tcPr>
-          <w:p/>
+          <w:p>
+            <w:pPr>
+              <w:rPr>
+                <w:color w:val="FF00FF"/>
+              </w:rPr>
+            </w:pPr>
+          </w:p>
         </w:tc>
       </w:tr>
       <w:tr>
@@ -6403,7 +7251,16 @@
           <w:p>
             <w:pPr>
               <w:jc w:val="center"/>
-            </w:pPr>
+              <w:rPr>
+                <w:color w:val="FF00FF"/>
+              </w:rPr>
+            </w:pPr>
+            <w:r>
+              <w:rPr>
+                <w:color w:val="FF00FF"/>
+              </w:rPr>
+              <w:t>0.01</w:t>
+            </w:r>
           </w:p>
         </w:tc>
         <w:tc>
@@ -6414,6 +7271,9 @@
           <w:p>
             <w:pPr>
               <w:jc w:val="center"/>
+              <w:rPr>
+                <w:color w:val="FF00FF"/>
+              </w:rPr>
             </w:pPr>
           </w:p>
         </w:tc>
@@ -6425,6 +7285,9 @@
           <w:p>
             <w:pPr>
               <w:jc w:val="center"/>
+              <w:rPr>
+                <w:color w:val="FF00FF"/>
+              </w:rPr>
             </w:pPr>
           </w:p>
         </w:tc>
@@ -6432,7 +7295,13 @@
           <w:tcPr>
             <w:tcW w:w="2721" w:type="dxa"/>
           </w:tcPr>
-          <w:p/>
+          <w:p>
+            <w:pPr>
+              <w:rPr>
+                <w:color w:val="FF00FF"/>
+              </w:rPr>
+            </w:pPr>
+          </w:p>
         </w:tc>
       </w:tr>
       <w:tr>
@@ -6472,7 +7341,16 @@
           <w:p>
             <w:pPr>
               <w:jc w:val="center"/>
-            </w:pPr>
+              <w:rPr>
+                <w:color w:val="FF00FF"/>
+              </w:rPr>
+            </w:pPr>
+            <w:r>
+              <w:rPr>
+                <w:color w:val="FF00FF"/>
+              </w:rPr>
+              <w:t>0.01</w:t>
+            </w:r>
           </w:p>
         </w:tc>
         <w:tc>
@@ -6483,6 +7361,9 @@
           <w:p>
             <w:pPr>
               <w:jc w:val="center"/>
+              <w:rPr>
+                <w:color w:val="FF00FF"/>
+              </w:rPr>
             </w:pPr>
           </w:p>
         </w:tc>
@@ -6494,6 +7375,9 @@
           <w:p>
             <w:pPr>
               <w:jc w:val="center"/>
+              <w:rPr>
+                <w:color w:val="FF00FF"/>
+              </w:rPr>
             </w:pPr>
           </w:p>
         </w:tc>
@@ -6501,7 +7385,13 @@
           <w:tcPr>
             <w:tcW w:w="2721" w:type="dxa"/>
           </w:tcPr>
-          <w:p/>
+          <w:p>
+            <w:pPr>
+              <w:rPr>
+                <w:color w:val="FF00FF"/>
+              </w:rPr>
+            </w:pPr>
+          </w:p>
         </w:tc>
       </w:tr>
       <w:tr>
@@ -6541,7 +7431,16 @@
           <w:p>
             <w:pPr>
               <w:jc w:val="center"/>
-            </w:pPr>
+              <w:rPr>
+                <w:color w:val="FF00FF"/>
+              </w:rPr>
+            </w:pPr>
+            <w:r>
+              <w:rPr>
+                <w:color w:val="FF00FF"/>
+              </w:rPr>
+              <w:t>0.10</w:t>
+            </w:r>
           </w:p>
         </w:tc>
         <w:tc>
@@ -6552,6 +7451,9 @@
           <w:p>
             <w:pPr>
               <w:jc w:val="center"/>
+              <w:rPr>
+                <w:color w:val="FF00FF"/>
+              </w:rPr>
             </w:pPr>
           </w:p>
         </w:tc>
@@ -6563,6 +7465,9 @@
           <w:p>
             <w:pPr>
               <w:jc w:val="center"/>
+              <w:rPr>
+                <w:color w:val="FF00FF"/>
+              </w:rPr>
             </w:pPr>
           </w:p>
         </w:tc>
@@ -6570,7 +7475,13 @@
           <w:tcPr>
             <w:tcW w:w="2721" w:type="dxa"/>
           </w:tcPr>
-          <w:p/>
+          <w:p>
+            <w:pPr>
+              <w:rPr>
+                <w:color w:val="FF00FF"/>
+              </w:rPr>
+            </w:pPr>
+          </w:p>
         </w:tc>
       </w:tr>
       <w:tr>
@@ -6610,7 +7521,16 @@
           <w:p>
             <w:pPr>
               <w:jc w:val="center"/>
-            </w:pPr>
+              <w:rPr>
+                <w:color w:val="FF00FF"/>
+              </w:rPr>
+            </w:pPr>
+            <w:r>
+              <w:rPr>
+                <w:color w:val="FF00FF"/>
+              </w:rPr>
+              <w:t>0.10</w:t>
+            </w:r>
           </w:p>
         </w:tc>
         <w:tc>
@@ -6621,6 +7541,9 @@
           <w:p>
             <w:pPr>
               <w:jc w:val="center"/>
+              <w:rPr>
+                <w:color w:val="FF00FF"/>
+              </w:rPr>
             </w:pPr>
           </w:p>
         </w:tc>
@@ -6632,6 +7555,9 @@
           <w:p>
             <w:pPr>
               <w:jc w:val="center"/>
+              <w:rPr>
+                <w:color w:val="FF00FF"/>
+              </w:rPr>
             </w:pPr>
           </w:p>
         </w:tc>
@@ -6639,7 +7565,13 @@
           <w:tcPr>
             <w:tcW w:w="2721" w:type="dxa"/>
           </w:tcPr>
-          <w:p/>
+          <w:p>
+            <w:pPr>
+              <w:rPr>
+                <w:color w:val="FF00FF"/>
+              </w:rPr>
+            </w:pPr>
+          </w:p>
         </w:tc>
       </w:tr>
       <w:tr>
@@ -6679,7 +7611,16 @@
           <w:p>
             <w:pPr>
               <w:jc w:val="center"/>
-            </w:pPr>
+              <w:rPr>
+                <w:color w:val="FF00FF"/>
+              </w:rPr>
+            </w:pPr>
+            <w:r>
+              <w:rPr>
+                <w:color w:val="FF00FF"/>
+              </w:rPr>
+              <w:t>0.10</w:t>
+            </w:r>
           </w:p>
         </w:tc>
         <w:tc>
@@ -6690,6 +7631,9 @@
           <w:p>
             <w:pPr>
               <w:jc w:val="center"/>
+              <w:rPr>
+                <w:color w:val="FF00FF"/>
+              </w:rPr>
             </w:pPr>
           </w:p>
         </w:tc>
@@ -6701,6 +7645,9 @@
           <w:p>
             <w:pPr>
               <w:jc w:val="center"/>
+              <w:rPr>
+                <w:color w:val="FF00FF"/>
+              </w:rPr>
             </w:pPr>
           </w:p>
         </w:tc>
@@ -6708,7 +7655,13 @@
           <w:tcPr>
             <w:tcW w:w="2721" w:type="dxa"/>
           </w:tcPr>
-          <w:p/>
+          <w:p>
+            <w:pPr>
+              <w:rPr>
+                <w:color w:val="FF00FF"/>
+              </w:rPr>
+            </w:pPr>
+          </w:p>
         </w:tc>
       </w:tr>
       <w:tr>
@@ -6748,7 +7701,16 @@
           <w:p>
             <w:pPr>
               <w:jc w:val="center"/>
-            </w:pPr>
+              <w:rPr>
+                <w:color w:val="FF00FF"/>
+              </w:rPr>
+            </w:pPr>
+            <w:r>
+              <w:rPr>
+                <w:color w:val="FF00FF"/>
+              </w:rPr>
+              <w:t>1</w:t>
+            </w:r>
           </w:p>
         </w:tc>
         <w:tc>
@@ -6759,6 +7721,9 @@
           <w:p>
             <w:pPr>
               <w:jc w:val="center"/>
+              <w:rPr>
+                <w:color w:val="FF00FF"/>
+              </w:rPr>
             </w:pPr>
           </w:p>
         </w:tc>
@@ -6770,6 +7735,9 @@
           <w:p>
             <w:pPr>
               <w:jc w:val="center"/>
+              <w:rPr>
+                <w:color w:val="FF00FF"/>
+              </w:rPr>
             </w:pPr>
           </w:p>
         </w:tc>
@@ -6777,7 +7745,13 @@
           <w:tcPr>
             <w:tcW w:w="2721" w:type="dxa"/>
           </w:tcPr>
-          <w:p/>
+          <w:p>
+            <w:pPr>
+              <w:rPr>
+                <w:color w:val="FF00FF"/>
+              </w:rPr>
+            </w:pPr>
+          </w:p>
         </w:tc>
       </w:tr>
       <w:tr>
@@ -6816,7 +7790,16 @@
           <w:p>
             <w:pPr>
               <w:jc w:val="center"/>
-            </w:pPr>
+              <w:rPr>
+                <w:color w:val="FF00FF"/>
+              </w:rPr>
+            </w:pPr>
+            <w:r>
+              <w:rPr>
+                <w:color w:val="FF00FF"/>
+              </w:rPr>
+              <w:t>1</w:t>
+            </w:r>
           </w:p>
         </w:tc>
         <w:tc>
@@ -6827,6 +7810,9 @@
           <w:p>
             <w:pPr>
               <w:jc w:val="center"/>
+              <w:rPr>
+                <w:color w:val="FF00FF"/>
+              </w:rPr>
             </w:pPr>
           </w:p>
         </w:tc>
@@ -6838,6 +7824,9 @@
           <w:p>
             <w:pPr>
               <w:jc w:val="center"/>
+              <w:rPr>
+                <w:color w:val="FF00FF"/>
+              </w:rPr>
             </w:pPr>
           </w:p>
         </w:tc>
@@ -6845,7 +7834,13 @@
           <w:tcPr>
             <w:tcW w:w="2721" w:type="dxa"/>
           </w:tcPr>
-          <w:p/>
+          <w:p>
+            <w:pPr>
+              <w:rPr>
+                <w:color w:val="FF00FF"/>
+              </w:rPr>
+            </w:pPr>
+          </w:p>
         </w:tc>
       </w:tr>
       <w:tr>
@@ -6884,7 +7879,16 @@
           <w:p>
             <w:pPr>
               <w:jc w:val="center"/>
-            </w:pPr>
+              <w:rPr>
+                <w:color w:val="FF00FF"/>
+              </w:rPr>
+            </w:pPr>
+            <w:r>
+              <w:rPr>
+                <w:color w:val="FF00FF"/>
+              </w:rPr>
+              <w:t>1</w:t>
+            </w:r>
           </w:p>
         </w:tc>
         <w:tc>
@@ -6895,6 +7899,9 @@
           <w:p>
             <w:pPr>
               <w:jc w:val="center"/>
+              <w:rPr>
+                <w:color w:val="FF00FF"/>
+              </w:rPr>
             </w:pPr>
           </w:p>
         </w:tc>
@@ -6906,6 +7913,9 @@
           <w:p>
             <w:pPr>
               <w:jc w:val="center"/>
+              <w:rPr>
+                <w:color w:val="FF00FF"/>
+              </w:rPr>
             </w:pPr>
           </w:p>
         </w:tc>
@@ -6913,7 +7923,13 @@
           <w:tcPr>
             <w:tcW w:w="2721" w:type="dxa"/>
           </w:tcPr>
-          <w:p/>
+          <w:p>
+            <w:pPr>
+              <w:rPr>
+                <w:color w:val="FF00FF"/>
+              </w:rPr>
+            </w:pPr>
+          </w:p>
         </w:tc>
       </w:tr>
     </w:tbl>
@@ -8852,6 +9868,16 @@
       <w:contextualSpacing/>
     </w:pPr>
   </w:style>
+  <w:style w:type="character" w:styleId="PlaceholderText">
+    <w:name w:val="Placeholder Text"/>
+    <w:basedOn w:val="DefaultParagraphFont"/>
+    <w:uiPriority w:val="99"/>
+    <w:semiHidden/>
+    <w:rsid w:val="00685B1A"/>
+    <w:rPr>
+      <w:color w:val="666666"/>
+    </w:rPr>
+  </w:style>
 </w:styles>
 </file>
 

</xml_diff>